<commit_message>
generation ordre de mission
</commit_message>
<xml_diff>
--- a/fichiers generes/om_ocas genere.docx
+++ b/fichiers generes/om_ocas genere.docx
@@ -22,7 +22,7 @@
           <w:sz w:val="24"/>
           <w:u w:val="single"/>
         </w:rPr>
-        <w:t>[stagiaire</w:t>
+        <w:t>[</w:t>
       </w:r>
       <w:r>
         <w:rPr>
@@ -31,7 +31,7 @@
           <w:sz w:val="24"/>
           <w:u w:val="single"/>
         </w:rPr>
-        <w:t>.titre</w:t>
+        <w:t>tbs.</w:t>
       </w:r>
       <w:r>
         <w:rPr>
@@ -40,7 +40,7 @@
           <w:sz w:val="24"/>
           <w:u w:val="single"/>
         </w:rPr>
-        <w:t>]</w:t>
+        <w:t>titre</w:t>
       </w:r>
       <w:r>
         <w:rPr>
@@ -49,7 +49,7 @@
           <w:sz w:val="24"/>
           <w:u w:val="single"/>
         </w:rPr>
-        <w:t xml:space="preserve"> </w:t>
+        <w:t>]</w:t>
       </w:r>
       <w:r>
         <w:rPr>
@@ -58,7 +58,7 @@
           <w:sz w:val="24"/>
           <w:u w:val="single"/>
         </w:rPr>
-        <w:t>[</w:t>
+        <w:t xml:space="preserve"> </w:t>
       </w:r>
       <w:r>
         <w:rPr>
@@ -67,7 +67,7 @@
           <w:sz w:val="24"/>
           <w:u w:val="single"/>
         </w:rPr>
-        <w:t>stagiaire</w:t>
+        <w:t>[</w:t>
       </w:r>
       <w:r>
         <w:rPr>
@@ -76,7 +76,7 @@
           <w:sz w:val="24"/>
           <w:u w:val="single"/>
         </w:rPr>
-        <w:t>.</w:t>
+        <w:t>tbs.</w:t>
       </w:r>
       <w:r>
         <w:rPr>
@@ -94,10 +94,44 @@
           <w:sz w:val="24"/>
           <w:u w:val="single"/>
         </w:rPr>
+        <w:t>;block=</w:t>
+      </w:r>
+      <w:r>
+        <w:rPr>
+          <w:rFonts w:ascii="Arial Narrow" w:hAnsi="Arial Narrow"/>
+          <w:b/>
+          <w:sz w:val="24"/>
+          <w:u w:val="single"/>
+        </w:rPr>
+        <w:t>tb</w:t>
+      </w:r>
+      <w:r>
+        <w:rPr>
+          <w:rFonts w:ascii="Arial Narrow" w:hAnsi="Arial Narrow"/>
+          <w:b/>
+          <w:sz w:val="24"/>
+          <w:u w:val="single"/>
+        </w:rPr>
+        <w:t>s</w:t>
+      </w:r>
+      <w:r>
+        <w:rPr>
+          <w:rFonts w:ascii="Arial Narrow" w:hAnsi="Arial Narrow"/>
+          <w:b/>
+          <w:sz w:val="24"/>
+          <w:u w:val="single"/>
+        </w:rPr>
+        <w:t>:page</w:t>
+      </w:r>
+      <w:r>
+        <w:rPr>
+          <w:rFonts w:ascii="Arial Narrow" w:hAnsi="Arial Narrow"/>
+          <w:b/>
+          <w:sz w:val="24"/>
+          <w:u w:val="single"/>
+        </w:rPr>
         <w:t>]</w:t>
       </w:r>
-      <w:bookmarkStart w:id="0" w:name="_GoBack"/>
-      <w:bookmarkEnd w:id="0"/>
     </w:p>
     <w:p>
       <w:pPr>
@@ -115,43 +149,7 @@
           <w:rFonts w:ascii="Arial Narrow" w:hAnsi="Arial Narrow"/>
           <w:sz w:val="22"/>
         </w:rPr>
-        <w:t xml:space="preserve">s/c de </w:t>
-      </w:r>
-      <w:r>
-        <w:rPr>
-          <w:rFonts w:ascii="Arial Narrow" w:hAnsi="Arial Narrow"/>
-          <w:sz w:val="22"/>
-        </w:rPr>
-        <w:fldChar w:fldCharType="begin"/>
-      </w:r>
-      <w:r>
-        <w:rPr>
-          <w:rFonts w:ascii="Arial Narrow" w:hAnsi="Arial Narrow"/>
-          <w:sz w:val="22"/>
-        </w:rPr>
-        <w:instrText xml:space="preserve"> MERGEFIELD contact_faf </w:instrText>
-      </w:r>
-      <w:r>
-        <w:rPr>
-          <w:rFonts w:ascii="Arial Narrow" w:hAnsi="Arial Narrow"/>
-          <w:sz w:val="22"/>
-        </w:rPr>
-        <w:fldChar w:fldCharType="separate"/>
-      </w:r>
-      <w:r>
-        <w:rPr>
-          <w:rFonts w:ascii="Arial Narrow" w:hAnsi="Arial Narrow"/>
-          <w:noProof/>
-          <w:sz w:val="22"/>
-        </w:rPr>
-        <w:t>«contact_faf»</w:t>
-      </w:r>
-      <w:r>
-        <w:rPr>
-          <w:rFonts w:ascii="Arial Narrow" w:hAnsi="Arial Narrow"/>
-          <w:sz w:val="22"/>
-        </w:rPr>
-        <w:fldChar w:fldCharType="end"/>
+        <w:t>s/c de [tbs.siege.correspondant]</w:t>
       </w:r>
     </w:p>
     <w:p>
@@ -170,36 +168,7 @@
           <w:rFonts w:ascii="Arial Narrow" w:hAnsi="Arial Narrow"/>
           <w:sz w:val="22"/>
         </w:rPr>
-        <w:fldChar w:fldCharType="begin"/>
-      </w:r>
-      <w:r>
-        <w:rPr>
-          <w:rFonts w:ascii="Arial Narrow" w:hAnsi="Arial Narrow"/>
-          <w:sz w:val="22"/>
-        </w:rPr>
-        <w:instrText xml:space="preserve"> MERGEFIELD nom_entreprise </w:instrText>
-      </w:r>
-      <w:r>
-        <w:rPr>
-          <w:rFonts w:ascii="Arial Narrow" w:hAnsi="Arial Narrow"/>
-          <w:sz w:val="22"/>
-        </w:rPr>
-        <w:fldChar w:fldCharType="separate"/>
-      </w:r>
-      <w:r>
-        <w:rPr>
-          <w:rFonts w:ascii="Arial Narrow" w:hAnsi="Arial Narrow"/>
-          <w:noProof/>
-          <w:sz w:val="22"/>
-        </w:rPr>
-        <w:t>«nom_entreprise»</w:t>
-      </w:r>
-      <w:r>
-        <w:rPr>
-          <w:rFonts w:ascii="Arial Narrow" w:hAnsi="Arial Narrow"/>
-          <w:sz w:val="22"/>
-        </w:rPr>
-        <w:fldChar w:fldCharType="end"/>
+        <w:t>[tbs.siege.rsociale]</w:t>
       </w:r>
     </w:p>
     <w:p>
@@ -218,36 +187,7 @@
           <w:rFonts w:ascii="Arial Narrow" w:hAnsi="Arial Narrow"/>
           <w:sz w:val="22"/>
         </w:rPr>
-        <w:fldChar w:fldCharType="begin"/>
-      </w:r>
-      <w:r>
-        <w:rPr>
-          <w:rFonts w:ascii="Arial Narrow" w:hAnsi="Arial Narrow"/>
-          <w:sz w:val="22"/>
-        </w:rPr>
-        <w:instrText xml:space="preserve"> MERGEFIELD adresse_entreprise </w:instrText>
-      </w:r>
-      <w:r>
-        <w:rPr>
-          <w:rFonts w:ascii="Arial Narrow" w:hAnsi="Arial Narrow"/>
-          <w:sz w:val="22"/>
-        </w:rPr>
-        <w:fldChar w:fldCharType="separate"/>
-      </w:r>
-      <w:r>
-        <w:rPr>
-          <w:rFonts w:ascii="Arial Narrow" w:hAnsi="Arial Narrow"/>
-          <w:noProof/>
-          <w:sz w:val="22"/>
-        </w:rPr>
-        <w:t>«adresse_entreprise»</w:t>
-      </w:r>
-      <w:r>
-        <w:rPr>
-          <w:rFonts w:ascii="Arial Narrow" w:hAnsi="Arial Narrow"/>
-          <w:sz w:val="22"/>
-        </w:rPr>
-        <w:fldChar w:fldCharType="end"/>
+        <w:t>[tbs.siege.num_voie]</w:t>
       </w:r>
     </w:p>
     <w:p>
@@ -267,79 +207,7 @@
           <w:rFonts w:ascii="Arial Narrow" w:hAnsi="Arial Narrow"/>
           <w:sz w:val="22"/>
         </w:rPr>
-        <w:fldChar w:fldCharType="begin"/>
-      </w:r>
-      <w:r>
-        <w:rPr>
-          <w:rFonts w:ascii="Arial Narrow" w:hAnsi="Arial Narrow"/>
-          <w:sz w:val="22"/>
-        </w:rPr>
-        <w:instrText xml:space="preserve"> MERGEFIELD codptt_entreprise </w:instrText>
-      </w:r>
-      <w:r>
-        <w:rPr>
-          <w:rFonts w:ascii="Arial Narrow" w:hAnsi="Arial Narrow"/>
-          <w:sz w:val="22"/>
-        </w:rPr>
-        <w:fldChar w:fldCharType="separate"/>
-      </w:r>
-      <w:r>
-        <w:rPr>
-          <w:rFonts w:ascii="Arial Narrow" w:hAnsi="Arial Narrow"/>
-          <w:noProof/>
-          <w:sz w:val="22"/>
-        </w:rPr>
-        <w:t>«codptt_entreprise»</w:t>
-      </w:r>
-      <w:r>
-        <w:rPr>
-          <w:rFonts w:ascii="Arial Narrow" w:hAnsi="Arial Narrow"/>
-          <w:sz w:val="22"/>
-        </w:rPr>
-        <w:fldChar w:fldCharType="end"/>
-      </w:r>
-      <w:r>
-        <w:rPr>
-          <w:rFonts w:ascii="Arial Narrow" w:hAnsi="Arial Narrow"/>
-          <w:sz w:val="22"/>
-        </w:rPr>
-        <w:t xml:space="preserve"> </w:t>
-      </w:r>
-      <w:r>
-        <w:rPr>
-          <w:rFonts w:ascii="Arial Narrow" w:hAnsi="Arial Narrow"/>
-          <w:sz w:val="22"/>
-        </w:rPr>
-        <w:fldChar w:fldCharType="begin"/>
-      </w:r>
-      <w:r>
-        <w:rPr>
-          <w:rFonts w:ascii="Arial Narrow" w:hAnsi="Arial Narrow"/>
-          <w:sz w:val="22"/>
-        </w:rPr>
-        <w:instrText xml:space="preserve"> MERGEFIELD ville_entreprise </w:instrText>
-      </w:r>
-      <w:r>
-        <w:rPr>
-          <w:rFonts w:ascii="Arial Narrow" w:hAnsi="Arial Narrow"/>
-          <w:sz w:val="22"/>
-        </w:rPr>
-        <w:fldChar w:fldCharType="separate"/>
-      </w:r>
-      <w:r>
-        <w:rPr>
-          <w:rFonts w:ascii="Arial Narrow" w:hAnsi="Arial Narrow"/>
-          <w:noProof/>
-          <w:sz w:val="22"/>
-        </w:rPr>
-        <w:t>«ville_entreprise»</w:t>
-      </w:r>
-      <w:r>
-        <w:rPr>
-          <w:rFonts w:ascii="Arial Narrow" w:hAnsi="Arial Narrow"/>
-          <w:sz w:val="22"/>
-        </w:rPr>
-        <w:fldChar w:fldCharType="end"/>
+        <w:t>[tbs.siege.code] [tbs.siege.ville]</w:t>
       </w:r>
     </w:p>
     <w:p>
@@ -374,40 +242,23 @@
           <w:b/>
           <w:sz w:val="22"/>
         </w:rPr>
-        <w:fldChar w:fldCharType="begin"/>
-      </w:r>
-      <w:r>
-        <w:rPr>
-          <w:rFonts w:ascii="Arial Narrow" w:hAnsi="Arial Narrow"/>
-          <w:b/>
-          <w:sz w:val="22"/>
-        </w:rPr>
-        <w:instrText xml:space="preserve"> MERGEFIELD nom_jeune_fille </w:instrText>
-      </w:r>
-      <w:r>
-        <w:rPr>
-          <w:rFonts w:ascii="Arial Narrow" w:hAnsi="Arial Narrow"/>
-          <w:b/>
-          <w:sz w:val="22"/>
-        </w:rPr>
-        <w:fldChar w:fldCharType="separate"/>
-      </w:r>
-      <w:r>
-        <w:rPr>
-          <w:rFonts w:ascii="Arial Narrow" w:hAnsi="Arial Narrow"/>
-          <w:b/>
-          <w:noProof/>
-          <w:sz w:val="22"/>
-        </w:rPr>
-        <w:t>«nom_jeune_fille»</w:t>
-      </w:r>
-      <w:r>
-        <w:rPr>
-          <w:rFonts w:ascii="Arial Narrow" w:hAnsi="Arial Narrow"/>
-          <w:b/>
-          <w:sz w:val="22"/>
-        </w:rPr>
-        <w:fldChar w:fldCharType="end"/>
+        <w:t>[</w:t>
+      </w:r>
+      <w:r>
+        <w:rPr>
+          <w:rFonts w:ascii="Arial Narrow" w:hAnsi="Arial Narrow"/>
+          <w:b/>
+          <w:sz w:val="22"/>
+        </w:rPr>
+        <w:t>tbs.</w:t>
+      </w:r>
+      <w:r>
+        <w:rPr>
+          <w:rFonts w:ascii="Arial Narrow" w:hAnsi="Arial Narrow"/>
+          <w:b/>
+          <w:sz w:val="22"/>
+        </w:rPr>
+        <w:t>fonction]</w:t>
       </w:r>
     </w:p>
     <w:p>
@@ -454,154 +305,127 @@
           <w:b/>
           <w:sz w:val="22"/>
         </w:rPr>
-        <w:t>agence_rsociale</w:t>
-      </w:r>
-      <w:r>
-        <w:rPr>
-          <w:rFonts w:ascii="Arial Narrow" w:hAnsi="Arial Narrow"/>
-          <w:b/>
-          <w:sz w:val="22"/>
-        </w:rPr>
-        <w:t xml:space="preserve"> - </w:t>
-      </w:r>
-      <w:r>
-        <w:rPr>
-          <w:rFonts w:ascii="Arial Narrow" w:hAnsi="Arial Narrow"/>
-          <w:b/>
-          <w:sz w:val="22"/>
-        </w:rPr>
-        <w:fldChar w:fldCharType="begin"/>
-      </w:r>
-      <w:r>
-        <w:rPr>
-          <w:rFonts w:ascii="Arial Narrow" w:hAnsi="Arial Narrow"/>
-          <w:b/>
-          <w:sz w:val="22"/>
-        </w:rPr>
-        <w:instrText xml:space="preserve"> MERGEFIELD adresse_faf </w:instrText>
-      </w:r>
-      <w:r>
-        <w:rPr>
-          <w:rFonts w:ascii="Arial Narrow" w:hAnsi="Arial Narrow"/>
-          <w:b/>
-          <w:sz w:val="22"/>
-        </w:rPr>
-        <w:fldChar w:fldCharType="separate"/>
-      </w:r>
-      <w:r>
-        <w:rPr>
-          <w:rFonts w:ascii="Arial Narrow" w:hAnsi="Arial Narrow"/>
-          <w:b/>
-          <w:noProof/>
-          <w:sz w:val="22"/>
-        </w:rPr>
-        <w:t>«adresse_faf»</w:t>
-      </w:r>
-      <w:r>
-        <w:rPr>
-          <w:rFonts w:ascii="Arial Narrow" w:hAnsi="Arial Narrow"/>
-          <w:b/>
-          <w:sz w:val="22"/>
-        </w:rPr>
-        <w:fldChar w:fldCharType="end"/>
-      </w:r>
-      <w:r>
-        <w:rPr>
-          <w:rFonts w:ascii="Arial Narrow" w:hAnsi="Arial Narrow"/>
-          <w:b/>
-          <w:sz w:val="22"/>
-        </w:rPr>
-        <w:t xml:space="preserve"> - </w:t>
-      </w:r>
-      <w:r>
-        <w:rPr>
-          <w:rFonts w:ascii="Arial Narrow" w:hAnsi="Arial Narrow"/>
-          <w:b/>
-          <w:sz w:val="22"/>
-        </w:rPr>
-        <w:fldChar w:fldCharType="begin"/>
-      </w:r>
-      <w:r>
-        <w:rPr>
-          <w:rFonts w:ascii="Arial Narrow" w:hAnsi="Arial Narrow"/>
-          <w:b/>
-          <w:sz w:val="22"/>
-        </w:rPr>
-        <w:instrText xml:space="preserve"> MERGEFIELD codptt_faf </w:instrText>
-      </w:r>
-      <w:r>
-        <w:rPr>
-          <w:rFonts w:ascii="Arial Narrow" w:hAnsi="Arial Narrow"/>
-          <w:b/>
-          <w:sz w:val="22"/>
-        </w:rPr>
-        <w:fldChar w:fldCharType="separate"/>
-      </w:r>
-      <w:r>
-        <w:rPr>
-          <w:rFonts w:ascii="Arial Narrow" w:hAnsi="Arial Narrow"/>
-          <w:b/>
-          <w:noProof/>
-          <w:sz w:val="22"/>
-        </w:rPr>
-        <w:t>«codptt_faf»</w:t>
-      </w:r>
-      <w:r>
-        <w:rPr>
-          <w:rFonts w:ascii="Arial Narrow" w:hAnsi="Arial Narrow"/>
-          <w:b/>
-          <w:sz w:val="22"/>
-        </w:rPr>
-        <w:fldChar w:fldCharType="end"/>
-      </w:r>
-      <w:r>
-        <w:rPr>
-          <w:rFonts w:ascii="Arial Narrow" w:hAnsi="Arial Narrow"/>
-          <w:b/>
-          <w:sz w:val="22"/>
-        </w:rPr>
-        <w:t xml:space="preserve"> - </w:t>
-      </w:r>
-      <w:r>
-        <w:rPr>
-          <w:rFonts w:ascii="Arial Narrow" w:hAnsi="Arial Narrow"/>
-          <w:b/>
-          <w:sz w:val="22"/>
-        </w:rPr>
-        <w:fldChar w:fldCharType="begin"/>
-      </w:r>
-      <w:r>
-        <w:rPr>
-          <w:rFonts w:ascii="Arial Narrow" w:hAnsi="Arial Narrow"/>
-          <w:b/>
-          <w:sz w:val="22"/>
-        </w:rPr>
-        <w:instrText xml:space="preserve"> MERGEFIELD ville_faf </w:instrText>
-      </w:r>
-      <w:r>
-        <w:rPr>
-          <w:rFonts w:ascii="Arial Narrow" w:hAnsi="Arial Narrow"/>
-          <w:b/>
-          <w:sz w:val="22"/>
-        </w:rPr>
-        <w:fldChar w:fldCharType="separate"/>
-      </w:r>
-      <w:r>
-        <w:rPr>
-          <w:rFonts w:ascii="Arial Narrow" w:hAnsi="Arial Narrow"/>
-          <w:b/>
-          <w:noProof/>
-          <w:sz w:val="22"/>
-        </w:rPr>
-        <w:t>«ville_faf»</w:t>
-      </w:r>
-      <w:r>
-        <w:rPr>
-          <w:rFonts w:ascii="Arial Narrow" w:hAnsi="Arial Narrow"/>
-          <w:b/>
-          <w:sz w:val="22"/>
-        </w:rPr>
-        <w:fldChar w:fldCharType="end"/>
+        <w:t>[tbs.agence.rsociale]</w:t>
+      </w:r>
+      <w:r>
+        <w:rPr>
+          <w:rFonts w:ascii="Arial Narrow" w:hAnsi="Arial Narrow"/>
+          <w:b/>
+          <w:sz w:val="22"/>
+        </w:rPr>
+        <w:t xml:space="preserve"> </w:t>
+      </w:r>
+      <w:r>
+        <w:rPr>
+          <w:rFonts w:ascii="Arial Narrow" w:hAnsi="Arial Narrow"/>
+          <w:b/>
+          <w:sz w:val="22"/>
+        </w:rPr>
+        <w:t>–</w:t>
+      </w:r>
+      <w:r>
+        <w:rPr>
+          <w:rFonts w:ascii="Arial Narrow" w:hAnsi="Arial Narrow"/>
+          <w:b/>
+          <w:sz w:val="22"/>
+        </w:rPr>
+        <w:t xml:space="preserve"> </w:t>
+      </w:r>
+      <w:r>
+        <w:rPr>
+          <w:rFonts w:ascii="Arial Narrow" w:hAnsi="Arial Narrow"/>
+          <w:b/>
+          <w:sz w:val="22"/>
+        </w:rPr>
+        <w:t>[</w:t>
+      </w:r>
+      <w:r>
+        <w:rPr>
+          <w:rFonts w:ascii="Arial Narrow" w:hAnsi="Arial Narrow"/>
+          <w:b/>
+          <w:sz w:val="22"/>
+        </w:rPr>
+        <w:t>tbs.</w:t>
+      </w:r>
+      <w:r>
+        <w:rPr>
+          <w:rFonts w:ascii="Arial Narrow" w:hAnsi="Arial Narrow"/>
+          <w:b/>
+          <w:sz w:val="22"/>
+        </w:rPr>
+        <w:t>agence.num_voie] –</w:t>
+      </w:r>
+      <w:r>
+        <w:rPr>
+          <w:rFonts w:ascii="Arial Narrow" w:hAnsi="Arial Narrow"/>
+          <w:b/>
+          <w:sz w:val="22"/>
+        </w:rPr>
+        <w:t xml:space="preserve"> </w:t>
+      </w:r>
+      <w:r>
+        <w:rPr>
+          <w:rFonts w:ascii="Arial Narrow" w:hAnsi="Arial Narrow"/>
+          <w:b/>
+          <w:sz w:val="22"/>
+        </w:rPr>
+        <w:t>[</w:t>
+      </w:r>
+      <w:r>
+        <w:rPr>
+          <w:rFonts w:ascii="Arial Narrow" w:hAnsi="Arial Narrow"/>
+          <w:b/>
+          <w:sz w:val="22"/>
+        </w:rPr>
+        <w:t>tbs.</w:t>
+      </w:r>
+      <w:r>
+        <w:rPr>
+          <w:rFonts w:ascii="Arial Narrow" w:hAnsi="Arial Narrow"/>
+          <w:b/>
+          <w:sz w:val="22"/>
+        </w:rPr>
+        <w:t>agence.code] –</w:t>
+      </w:r>
+      <w:r>
+        <w:rPr>
+          <w:rFonts w:ascii="Arial Narrow" w:hAnsi="Arial Narrow"/>
+          <w:b/>
+          <w:sz w:val="22"/>
+        </w:rPr>
+        <w:t xml:space="preserve"> </w:t>
+      </w:r>
+      <w:r>
+        <w:rPr>
+          <w:rFonts w:ascii="Arial Narrow" w:hAnsi="Arial Narrow"/>
+          <w:b/>
+          <w:sz w:val="22"/>
+        </w:rPr>
+        <w:t>[</w:t>
+      </w:r>
+      <w:r>
+        <w:rPr>
+          <w:rFonts w:ascii="Arial Narrow" w:hAnsi="Arial Narrow"/>
+          <w:b/>
+          <w:sz w:val="22"/>
+        </w:rPr>
+        <w:t>tbs.</w:t>
+      </w:r>
+      <w:r>
+        <w:rPr>
+          <w:rFonts w:ascii="Arial Narrow" w:hAnsi="Arial Narrow"/>
+          <w:b/>
+          <w:sz w:val="22"/>
+        </w:rPr>
+        <w:t>agence.ville]</w:t>
+      </w:r>
+      <w:r>
+        <w:rPr>
+          <w:rFonts w:ascii="Arial Narrow" w:hAnsi="Arial Narrow"/>
+          <w:b/>
+          <w:sz w:val="22"/>
+        </w:rPr>
+        <w:t xml:space="preserve"> </w:t>
       </w:r>
     </w:p>
     <w:p>
@@ -631,7 +455,7 @@
           <w:spacing w:val="-2"/>
           <w:sz w:val="22"/>
         </w:rPr>
-        <w:t>Rectorat</w:t>
+        <w:t>[lieu]</w:t>
       </w:r>
       <w:r>
         <w:rPr>
@@ -640,40 +464,61 @@
           <w:spacing w:val="-2"/>
           <w:sz w:val="22"/>
         </w:rPr>
+        <w:t xml:space="preserve"> – </w:t>
+      </w:r>
+      <w:r>
+        <w:rPr>
+          <w:rFonts w:ascii="Arial Narrow" w:hAnsi="Arial Narrow"/>
+          <w:b/>
+          <w:spacing w:val="-2"/>
+          <w:sz w:val="22"/>
+        </w:rPr>
+        <w:t>[lieu]</w:t>
+      </w:r>
+      <w:r>
+        <w:rPr>
+          <w:rFonts w:ascii="Arial Narrow" w:hAnsi="Arial Narrow"/>
+          <w:b/>
+          <w:spacing w:val="-2"/>
+          <w:sz w:val="22"/>
+        </w:rPr>
+        <w:t xml:space="preserve"> – </w:t>
+      </w:r>
+      <w:r>
+        <w:rPr>
+          <w:rFonts w:ascii="Arial Narrow" w:hAnsi="Arial Narrow"/>
+          <w:b/>
+          <w:spacing w:val="-2"/>
+          <w:sz w:val="22"/>
+        </w:rPr>
+        <w:t>[lieu]</w:t>
+      </w:r>
+      <w:r>
+        <w:rPr>
+          <w:rFonts w:ascii="Arial Narrow" w:hAnsi="Arial Narrow"/>
+          <w:b/>
+          <w:spacing w:val="-2"/>
+          <w:sz w:val="22"/>
+        </w:rPr>
         <w:t xml:space="preserve"> </w:t>
       </w:r>
       <w:r>
         <w:rPr>
           <w:rFonts w:ascii="Arial Narrow" w:hAnsi="Arial Narrow"/>
+          <w:b/>
           <w:spacing w:val="-2"/>
-          <w:sz w:val="18"/>
-        </w:rPr>
-        <w:t xml:space="preserve">(salle </w:t>
-      </w:r>
-      <w:r>
-        <w:rPr>
-          <w:rFonts w:ascii="Arial Narrow" w:hAnsi="Arial Narrow"/>
+          <w:sz w:val="22"/>
+        </w:rPr>
+        <w:t xml:space="preserve">– </w:t>
+      </w:r>
+      <w:r>
+        <w:rPr>
+          <w:rFonts w:ascii="Arial Narrow" w:hAnsi="Arial Narrow"/>
+          <w:b/>
           <w:spacing w:val="-2"/>
-          <w:sz w:val="18"/>
-        </w:rPr>
-        <w:t>F 103</w:t>
-      </w:r>
-      <w:r>
-        <w:rPr>
-          <w:rFonts w:ascii="Arial Narrow" w:hAnsi="Arial Narrow"/>
-          <w:spacing w:val="-2"/>
-          <w:sz w:val="18"/>
-        </w:rPr>
-        <w:t>)</w:t>
-      </w:r>
-      <w:r>
-        <w:rPr>
-          <w:rFonts w:ascii="Arial Narrow" w:hAnsi="Arial Narrow"/>
-          <w:b/>
-          <w:spacing w:val="-2"/>
-          <w:sz w:val="22"/>
-        </w:rPr>
-        <w:t xml:space="preserve"> – 168 rue Caponière – BP 6184 – 14061 CAEN Cedex</w:t>
+          <w:sz w:val="22"/>
+        </w:rPr>
+        <w:t>[lieu] [lieu]</w:t>
       </w:r>
     </w:p>
     <w:p>
@@ -703,25 +548,61 @@
           <w:sz w:val="22"/>
           <w:szCs w:val="20"/>
         </w:rPr>
-        <w:t>19 avril</w:t>
-      </w:r>
-      <w:r>
-        <w:rPr>
-          <w:rFonts w:ascii="Arial Narrow" w:hAnsi="Arial Narrow"/>
-          <w:b/>
-          <w:sz w:val="22"/>
-          <w:szCs w:val="20"/>
-        </w:rPr>
-        <w:t xml:space="preserve"> </w:t>
-      </w:r>
-      <w:r>
-        <w:rPr>
-          <w:rFonts w:ascii="Arial Narrow" w:hAnsi="Arial Narrow"/>
-          <w:b/>
-          <w:sz w:val="22"/>
-          <w:szCs w:val="20"/>
-        </w:rPr>
-        <w:t>2018</w:t>
+        <w:t>[date</w:t>
+      </w:r>
+      <w:r>
+        <w:rPr>
+          <w:rFonts w:ascii="Arial Narrow" w:hAnsi="Arial Narrow"/>
+          <w:b/>
+          <w:sz w:val="22"/>
+          <w:szCs w:val="20"/>
+        </w:rPr>
+        <w:t>_formation</w:t>
+      </w:r>
+      <w:r>
+        <w:rPr>
+          <w:rFonts w:ascii="Arial Narrow" w:hAnsi="Arial Narrow"/>
+          <w:b/>
+          <w:sz w:val="22"/>
+          <w:szCs w:val="20"/>
+        </w:rPr>
+        <w:t>;frm=</w:t>
+      </w:r>
+      <w:r>
+        <w:rPr>
+          <w:rFonts w:ascii="Arial Narrow" w:hAnsi="Arial Narrow"/>
+          <w:b/>
+          <w:sz w:val="22"/>
+          <w:szCs w:val="20"/>
+        </w:rPr>
+        <w:t>(locale)</w:t>
+      </w:r>
+      <w:r>
+        <w:rPr>
+          <w:rFonts w:ascii="Arial Narrow" w:hAnsi="Arial Narrow"/>
+          <w:b/>
+          <w:sz w:val="22"/>
+          <w:szCs w:val="20"/>
+        </w:rPr>
+        <w:t>dd mm</w:t>
+      </w:r>
+      <w:r>
+        <w:rPr>
+          <w:rFonts w:ascii="Arial Narrow" w:hAnsi="Arial Narrow"/>
+          <w:b/>
+          <w:sz w:val="22"/>
+          <w:szCs w:val="20"/>
+        </w:rPr>
+        <w:t>mm yyyy</w:t>
+      </w:r>
+      <w:r>
+        <w:rPr>
+          <w:rFonts w:ascii="Arial Narrow" w:hAnsi="Arial Narrow"/>
+          <w:b/>
+          <w:sz w:val="22"/>
+          <w:szCs w:val="20"/>
+        </w:rPr>
+        <w:t>]</w:t>
       </w:r>
     </w:p>
     <w:p>
@@ -922,7 +803,14 @@
                                 <w:rFonts w:ascii="Arial Narrow" w:hAnsi="Arial Narrow"/>
                                 <w:sz w:val="16"/>
                               </w:rPr>
-                              <w:t>Réf : 069/DB/CV</w:t>
+                              <w:t xml:space="preserve">Réf : </w:t>
+                            </w:r>
+                            <w:r>
+                              <w:rPr>
+                                <w:rFonts w:ascii="Arial Narrow" w:hAnsi="Arial Narrow"/>
+                                <w:sz w:val="16"/>
+                              </w:rPr>
+                              <w:t>[ref]</w:t>
                             </w:r>
                           </w:p>
                           <w:p>
@@ -977,7 +865,7 @@
                                 <w:rFonts w:ascii="Arial Narrow" w:hAnsi="Arial Narrow"/>
                                 <w:sz w:val="16"/>
                               </w:rPr>
-                              <w:t>David Bredel</w:t>
+                              <w:t>[suivi_par]</w:t>
                             </w:r>
                           </w:p>
                           <w:p>
@@ -1385,7 +1273,30 @@
                           <w:rFonts w:ascii="Arial Narrow" w:hAnsi="Arial Narrow"/>
                           <w:sz w:val="16"/>
                         </w:rPr>
-                        <w:t>Réf : 069/DB/CV</w:t>
+                        <w:t xml:space="preserve">Réf : </w:t>
+                      </w:r>
+                      <w:r>
+                        <w:rPr>
+                          <w:rFonts w:ascii="Arial Narrow" w:hAnsi="Arial Narrow"/>
+                          <w:sz w:val="16"/>
+                        </w:rPr>
+                        <w:t>[</w:t>
+                      </w:r>
+                      <w:proofErr w:type="spellStart"/>
+                      <w:r>
+                        <w:rPr>
+                          <w:rFonts w:ascii="Arial Narrow" w:hAnsi="Arial Narrow"/>
+                          <w:sz w:val="16"/>
+                        </w:rPr>
+                        <w:t>ref</w:t>
+                      </w:r>
+                      <w:proofErr w:type="spellEnd"/>
+                      <w:r>
+                        <w:rPr>
+                          <w:rFonts w:ascii="Arial Narrow" w:hAnsi="Arial Narrow"/>
+                          <w:sz w:val="16"/>
+                        </w:rPr>
+                        <w:t>]</w:t>
                       </w:r>
                     </w:p>
                     <w:p>
@@ -1440,7 +1351,32 @@
                           <w:rFonts w:ascii="Arial Narrow" w:hAnsi="Arial Narrow"/>
                           <w:sz w:val="16"/>
                         </w:rPr>
-                        <w:t>David Bredel</w:t>
+                        <w:t>[</w:t>
+                      </w:r>
+                      <w:proofErr w:type="spellStart"/>
+                      <w:proofErr w:type="gramStart"/>
+                      <w:r>
+                        <w:rPr>
+                          <w:rFonts w:ascii="Arial Narrow" w:hAnsi="Arial Narrow"/>
+                          <w:sz w:val="16"/>
+                        </w:rPr>
+                        <w:t>suivi</w:t>
+                      </w:r>
+                      <w:proofErr w:type="gramEnd"/>
+                      <w:r>
+                        <w:rPr>
+                          <w:rFonts w:ascii="Arial Narrow" w:hAnsi="Arial Narrow"/>
+                          <w:sz w:val="16"/>
+                        </w:rPr>
+                        <w:t>_par</w:t>
+                      </w:r>
+                      <w:proofErr w:type="spellEnd"/>
+                      <w:r>
+                        <w:rPr>
+                          <w:rFonts w:ascii="Arial Narrow" w:hAnsi="Arial Narrow"/>
+                          <w:sz w:val="16"/>
+                        </w:rPr>
+                        <w:t>]</w:t>
                       </w:r>
                     </w:p>
                     <w:p>
@@ -1640,7 +1576,23 @@
                           <w:rFonts w:ascii="Arial Narrow" w:hAnsi="Arial Narrow"/>
                           <w:sz w:val="16"/>
                         </w:rPr>
-                        <w:t xml:space="preserve">168, rue Caponière </w:t>
+                        <w:t xml:space="preserve">168, rue </w:t>
+                      </w:r>
+                      <w:proofErr w:type="spellStart"/>
+                      <w:r>
+                        <w:rPr>
+                          <w:rFonts w:ascii="Arial Narrow" w:hAnsi="Arial Narrow"/>
+                          <w:sz w:val="16"/>
+                        </w:rPr>
+                        <w:t>Caponière</w:t>
+                      </w:r>
+                      <w:proofErr w:type="spellEnd"/>
+                      <w:r>
+                        <w:rPr>
+                          <w:rFonts w:ascii="Arial Narrow" w:hAnsi="Arial Narrow"/>
+                          <w:sz w:val="16"/>
+                        </w:rPr>
+                        <w:t xml:space="preserve"> </w:t>
                       </w:r>
                     </w:p>
                     <w:p>
@@ -1691,8 +1643,18 @@
                           <w:sz w:val="16"/>
                           <w:lang w:val="en-GB"/>
                         </w:rPr>
-                        <w:t>61 Caen Cedex</w:t>
+                        <w:t xml:space="preserve">61 Caen </w:t>
                       </w:r>
+                      <w:proofErr w:type="spellStart"/>
+                      <w:r>
+                        <w:rPr>
+                          <w:rFonts w:ascii="Arial Narrow" w:hAnsi="Arial Narrow"/>
+                          <w:sz w:val="16"/>
+                          <w:lang w:val="en-GB"/>
+                        </w:rPr>
+                        <w:t>Cedex</w:t>
+                      </w:r>
+                      <w:proofErr w:type="spellEnd"/>
                     </w:p>
                     <w:p>
                       <w:pPr>
@@ -1742,88 +1704,72 @@
           <w:sz w:val="22"/>
           <w:szCs w:val="20"/>
         </w:rPr>
-        <w:t>9</w:t>
-      </w:r>
-      <w:r>
-        <w:rPr>
-          <w:rFonts w:ascii="Arial Narrow" w:hAnsi="Arial Narrow"/>
-          <w:b/>
-          <w:sz w:val="22"/>
-          <w:szCs w:val="20"/>
-        </w:rPr>
-        <w:t xml:space="preserve"> h </w:t>
-      </w:r>
-      <w:r>
-        <w:rPr>
-          <w:rFonts w:ascii="Arial Narrow" w:hAnsi="Arial Narrow"/>
-          <w:b/>
-          <w:sz w:val="22"/>
-          <w:szCs w:val="20"/>
-        </w:rPr>
-        <w:t>3</w:t>
-      </w:r>
-      <w:r>
-        <w:rPr>
-          <w:rFonts w:ascii="Arial Narrow" w:hAnsi="Arial Narrow"/>
-          <w:b/>
-          <w:sz w:val="22"/>
-          <w:szCs w:val="20"/>
-        </w:rPr>
-        <w:t>0</w:t>
-      </w:r>
-      <w:r>
-        <w:rPr>
-          <w:rFonts w:ascii="Arial Narrow" w:hAnsi="Arial Narrow"/>
-          <w:b/>
-          <w:sz w:val="22"/>
-          <w:szCs w:val="20"/>
-        </w:rPr>
-        <w:t xml:space="preserve"> à </w:t>
-      </w:r>
-      <w:r>
-        <w:rPr>
-          <w:rFonts w:ascii="Arial Narrow" w:hAnsi="Arial Narrow"/>
-          <w:b/>
-          <w:sz w:val="22"/>
-          <w:szCs w:val="20"/>
-        </w:rPr>
-        <w:t>1</w:t>
-      </w:r>
-      <w:r>
-        <w:rPr>
-          <w:rFonts w:ascii="Arial Narrow" w:hAnsi="Arial Narrow"/>
-          <w:b/>
-          <w:sz w:val="22"/>
-          <w:szCs w:val="20"/>
-        </w:rPr>
-        <w:t>7</w:t>
-      </w:r>
-      <w:r>
-        <w:rPr>
-          <w:rFonts w:ascii="Arial Narrow" w:hAnsi="Arial Narrow"/>
-          <w:b/>
-          <w:sz w:val="22"/>
-          <w:szCs w:val="20"/>
-        </w:rPr>
-        <w:t xml:space="preserve"> h </w:t>
-      </w:r>
-      <w:r>
-        <w:rPr>
-          <w:rFonts w:ascii="Arial Narrow" w:hAnsi="Arial Narrow"/>
-          <w:b/>
-          <w:sz w:val="22"/>
-          <w:szCs w:val="20"/>
-        </w:rPr>
-        <w:t>00</w:t>
-      </w:r>
-      <w:r>
-        <w:rPr>
-          <w:rFonts w:ascii="Arial Narrow" w:hAnsi="Arial Narrow"/>
-          <w:b/>
-          <w:sz w:val="22"/>
-          <w:szCs w:val="20"/>
-        </w:rPr>
-        <w:t xml:space="preserve"> </w:t>
+        <w:t>[heure</w:t>
+      </w:r>
+      <w:r>
+        <w:rPr>
+          <w:rFonts w:ascii="Arial Narrow" w:hAnsi="Arial Narrow"/>
+          <w:b/>
+          <w:sz w:val="22"/>
+          <w:szCs w:val="20"/>
+        </w:rPr>
+        <w:t>_formation</w:t>
+      </w:r>
+      <w:r>
+        <w:rPr>
+          <w:rFonts w:ascii="Arial Narrow" w:hAnsi="Arial Narrow"/>
+          <w:b/>
+          <w:sz w:val="22"/>
+          <w:szCs w:val="20"/>
+        </w:rPr>
+        <w:t>;frm=(locale)hh</w:t>
+      </w:r>
+      <w:r>
+        <w:rPr>
+          <w:rFonts w:ascii="Arial Narrow" w:hAnsi="Arial Narrow"/>
+          <w:b/>
+          <w:sz w:val="22"/>
+          <w:szCs w:val="20"/>
+        </w:rPr>
+        <w:t>]</w:t>
+      </w:r>
+      <w:r>
+        <w:rPr>
+          <w:rFonts w:ascii="Arial Narrow" w:hAnsi="Arial Narrow"/>
+          <w:b/>
+          <w:sz w:val="22"/>
+          <w:szCs w:val="20"/>
+        </w:rPr>
+        <w:t>h</w:t>
+      </w:r>
+      <w:r>
+        <w:rPr>
+          <w:rFonts w:ascii="Arial Narrow" w:hAnsi="Arial Narrow"/>
+          <w:b/>
+          <w:sz w:val="22"/>
+          <w:szCs w:val="20"/>
+        </w:rPr>
+        <w:t>[heure_formation;frm=(locale)</w:t>
+      </w:r>
+      <w:r>
+        <w:rPr>
+          <w:rFonts w:ascii="Arial Narrow" w:hAnsi="Arial Narrow"/>
+          <w:b/>
+          <w:sz w:val="22"/>
+          <w:szCs w:val="20"/>
+        </w:rPr>
+        <w:t>nn</w:t>
+      </w:r>
+      <w:bookmarkStart w:id="0" w:name="_GoBack"/>
+      <w:bookmarkEnd w:id="0"/>
+      <w:r>
+        <w:rPr>
+          <w:rFonts w:ascii="Arial Narrow" w:hAnsi="Arial Narrow"/>
+          <w:b/>
+          <w:sz w:val="22"/>
+          <w:szCs w:val="20"/>
+        </w:rPr>
+        <w:t>]</w:t>
       </w:r>
     </w:p>
     <w:p>
@@ -1880,17 +1826,7 @@
           <w:sz w:val="22"/>
           <w:szCs w:val="20"/>
         </w:rPr>
-        <w:t xml:space="preserve">Accueil des nouveaux personnels dans le réseau des Greta de la </w:t>
-      </w:r>
-      <w:r>
-        <w:rPr>
-          <w:rFonts w:ascii="Arial Narrow" w:hAnsi="Arial Narrow"/>
-          <w:b/>
-          <w:sz w:val="22"/>
-          <w:szCs w:val="20"/>
-        </w:rPr>
-        <w:tab/>
-        <w:t>région académique Normandie</w:t>
+        <w:t>[libelle]</w:t>
       </w:r>
     </w:p>
     <w:p>
@@ -1924,7 +1860,7 @@
           <w:sz w:val="22"/>
           <w:szCs w:val="20"/>
         </w:rPr>
-        <w:t>CMKC</w:t>
+        <w:t>[imputation]</w:t>
       </w:r>
       <w:r>
         <w:rPr>
@@ -1978,15 +1914,38 @@
           <w:sz w:val="28"/>
           <w:szCs w:val="20"/>
         </w:rPr>
-        <w:sym w:font="Wingdings" w:char="F0A8"/>
-      </w:r>
-      <w:r>
-        <w:rPr>
-          <w:rFonts w:ascii="Arial Narrow" w:hAnsi="Arial Narrow"/>
-          <w:sz w:val="22"/>
-          <w:szCs w:val="20"/>
-        </w:rPr>
-        <w:tab/>
+        <w:t>[tbs</w:t>
+      </w:r>
+      <w:r>
+        <w:rPr>
+          <w:rFonts w:ascii="Arial Narrow" w:hAnsi="Arial Narrow"/>
+          <w:sz w:val="28"/>
+          <w:szCs w:val="20"/>
+        </w:rPr>
+        <w:t>.case</w:t>
+      </w:r>
+      <w:r>
+        <w:rPr>
+          <w:rFonts w:ascii="Arial Narrow" w:hAnsi="Arial Narrow"/>
+          <w:sz w:val="28"/>
+          <w:szCs w:val="20"/>
+        </w:rPr>
+        <w:t>.transport]</w:t>
+      </w:r>
+      <w:r>
+        <w:rPr>
+          <w:rFonts w:ascii="Arial Narrow" w:hAnsi="Arial Narrow"/>
+          <w:sz w:val="22"/>
+          <w:szCs w:val="20"/>
+        </w:rPr>
+        <w:t xml:space="preserve"> </w:t>
+      </w:r>
+      <w:r>
+        <w:rPr>
+          <w:rFonts w:ascii="Arial Narrow" w:hAnsi="Arial Narrow"/>
+          <w:sz w:val="22"/>
+          <w:szCs w:val="20"/>
+        </w:rPr>
         <w:t>transport en commun (joindre le titre de transport)</w:t>
       </w:r>
     </w:p>
@@ -2007,14 +1966,28 @@
           <w:sz w:val="28"/>
           <w:szCs w:val="20"/>
         </w:rPr>
-        <w:sym w:font="Wingdings" w:char="F078"/>
+        <w:t>[tbs</w:t>
       </w:r>
       <w:r>
         <w:rPr>
           <w:sz w:val="28"/>
           <w:szCs w:val="20"/>
         </w:rPr>
-        <w:tab/>
+        <w:t>.case</w:t>
+      </w:r>
+      <w:r>
+        <w:rPr>
+          <w:sz w:val="28"/>
+          <w:szCs w:val="20"/>
+        </w:rPr>
+        <w:t>.vehicule]</w:t>
+      </w:r>
+      <w:r>
+        <w:rPr>
+          <w:sz w:val="28"/>
+          <w:szCs w:val="20"/>
+        </w:rPr>
+        <w:t xml:space="preserve"> </w:t>
       </w:r>
       <w:r>
         <w:rPr>
@@ -2062,22 +2035,21 @@
           <w:szCs w:val="20"/>
         </w:rPr>
         <w:tab/>
-        <w:t>selon tarif SNCF 2</w:t>
-      </w:r>
-      <w:r>
-        <w:rPr>
-          <w:sz w:val="22"/>
-          <w:szCs w:val="20"/>
-          <w:vertAlign w:val="superscript"/>
-        </w:rPr>
-        <w:t>ème</w:t>
-      </w:r>
-      <w:r>
-        <w:rPr>
-          <w:sz w:val="22"/>
-          <w:szCs w:val="20"/>
-        </w:rPr>
-        <w:t xml:space="preserve"> classe</w:t>
+        <w:t>[tbs.</w:t>
+      </w:r>
+      <w:r>
+        <w:rPr>
+          <w:sz w:val="22"/>
+          <w:szCs w:val="20"/>
+        </w:rPr>
+        <w:t>case.</w:t>
+      </w:r>
+      <w:r>
+        <w:rPr>
+          <w:sz w:val="22"/>
+          <w:szCs w:val="20"/>
+        </w:rPr>
+        <w:t>string]</w:t>
       </w:r>
     </w:p>
     <w:p>
@@ -2114,23 +2086,7 @@
           <w:sz w:val="16"/>
           <w:szCs w:val="20"/>
         </w:rPr>
-        <w:t>Décre</w:t>
-      </w:r>
-      <w:r>
-        <w:rPr>
-          <w:i/>
-          <w:sz w:val="16"/>
-          <w:szCs w:val="20"/>
-        </w:rPr>
-        <w:t xml:space="preserve">t n°2006-781 du 3 juillet 2006 </w:t>
-      </w:r>
-      <w:r>
-        <w:rPr>
-          <w:i/>
-          <w:sz w:val="16"/>
-          <w:szCs w:val="20"/>
-        </w:rPr>
-        <w:t>modifié</w:t>
+        <w:t>Décret n°2006-781 du 3 juillet 2006 modifié</w:t>
       </w:r>
     </w:p>
     <w:p>
@@ -2201,7 +2157,31 @@
           <w:sz w:val="28"/>
           <w:szCs w:val="20"/>
         </w:rPr>
-        <w:sym w:font="Wingdings" w:char="F078"/>
+        <w:t>[tbs.</w:t>
+      </w:r>
+      <w:r>
+        <w:rPr>
+          <w:rFonts w:ascii="Arial Narrow" w:hAnsi="Arial Narrow"/>
+          <w:sz w:val="28"/>
+          <w:szCs w:val="20"/>
+        </w:rPr>
+        <w:t>case.</w:t>
+      </w:r>
+      <w:r>
+        <w:rPr>
+          <w:rFonts w:ascii="Arial Narrow" w:hAnsi="Arial Narrow"/>
+          <w:sz w:val="28"/>
+          <w:szCs w:val="20"/>
+        </w:rPr>
+        <w:t>pris_en_charge</w:t>
+      </w:r>
+      <w:r>
+        <w:rPr>
+          <w:rFonts w:ascii="Arial Narrow" w:hAnsi="Arial Narrow"/>
+          <w:sz w:val="28"/>
+          <w:szCs w:val="20"/>
+        </w:rPr>
+        <w:t>]</w:t>
       </w:r>
       <w:r>
         <w:rPr>
@@ -2237,7 +2217,23 @@
           <w:sz w:val="28"/>
           <w:szCs w:val="20"/>
         </w:rPr>
-        <w:sym w:font="Wingdings" w:char="F0A8"/>
+        <w:t>[tbs.</w:t>
+      </w:r>
+      <w:r>
+        <w:rPr>
+          <w:rFonts w:ascii="Arial Narrow" w:hAnsi="Arial Narrow"/>
+          <w:sz w:val="28"/>
+          <w:szCs w:val="20"/>
+        </w:rPr>
+        <w:t>case.</w:t>
+      </w:r>
+      <w:r>
+        <w:rPr>
+          <w:rFonts w:ascii="Arial Narrow" w:hAnsi="Arial Narrow"/>
+          <w:sz w:val="28"/>
+          <w:szCs w:val="20"/>
+        </w:rPr>
+        <w:t>a_rembourser]</w:t>
       </w:r>
       <w:r>
         <w:rPr>
@@ -2245,7 +2241,7 @@
           <w:sz w:val="24"/>
           <w:szCs w:val="20"/>
         </w:rPr>
-        <w:tab/>
+        <w:t xml:space="preserve"> </w:t>
       </w:r>
       <w:r>
         <w:rPr>
@@ -2273,15 +2269,63 @@
           <w:sz w:val="28"/>
           <w:szCs w:val="20"/>
         </w:rPr>
-        <w:sym w:font="Wingdings" w:char="F0A8"/>
-      </w:r>
-      <w:r>
-        <w:rPr>
-          <w:rFonts w:ascii="Arial Narrow" w:hAnsi="Arial Narrow"/>
-          <w:sz w:val="22"/>
+        <w:t>[tbs</w:t>
+      </w:r>
+      <w:r>
+        <w:rPr>
+          <w:rFonts w:ascii="Arial Narrow" w:hAnsi="Arial Narrow"/>
+          <w:sz w:val="28"/>
+          <w:szCs w:val="20"/>
+        </w:rPr>
+        <w:t>.case</w:t>
+      </w:r>
+      <w:r>
+        <w:rPr>
+          <w:rFonts w:ascii="Arial Narrow" w:hAnsi="Arial Narrow"/>
+          <w:sz w:val="28"/>
+          <w:szCs w:val="20"/>
+        </w:rPr>
+        <w:t>.</w:t>
+      </w:r>
+      <w:r>
+        <w:rPr>
+          <w:rFonts w:ascii="Arial Narrow" w:hAnsi="Arial Narrow"/>
+          <w:sz w:val="28"/>
+          <w:szCs w:val="20"/>
+        </w:rPr>
+        <w:t>pas_</w:t>
+      </w:r>
+      <w:r>
+        <w:rPr>
+          <w:rFonts w:ascii="Arial Narrow" w:hAnsi="Arial Narrow"/>
+          <w:sz w:val="28"/>
+          <w:szCs w:val="20"/>
+        </w:rPr>
+        <w:t>de</w:t>
+      </w:r>
+      <w:r>
+        <w:rPr>
+          <w:rFonts w:ascii="Arial Narrow" w:hAnsi="Arial Narrow"/>
+          <w:sz w:val="28"/>
+          <w:szCs w:val="20"/>
+        </w:rPr>
+        <w:t>_remboursement]</w:t>
+      </w:r>
+      <w:r>
+        <w:rPr>
+          <w:rFonts w:ascii="Arial Narrow" w:hAnsi="Arial Narrow"/>
+          <w:sz w:val="28"/>
           <w:szCs w:val="20"/>
         </w:rPr>
         <w:tab/>
+        <w:t xml:space="preserve"> </w:t>
+      </w:r>
+      <w:r>
+        <w:rPr>
+          <w:rFonts w:ascii="Arial Narrow" w:hAnsi="Arial Narrow"/>
+          <w:sz w:val="22"/>
+          <w:szCs w:val="20"/>
+        </w:rPr>
         <w:t>sans remboursement</w:t>
       </w:r>
     </w:p>
@@ -2314,7 +2358,21 @@
           <w:rFonts w:ascii="Arial Narrow" w:hAnsi="Arial Narrow"/>
           <w:i/>
         </w:rPr>
-        <w:t xml:space="preserve"> : en cas d’utilisation du véhicule personnel, «les agents doivent souscrire une police d’assurance garantissant de manière illimitée leur responsabilité personnelle aux termes des articles 1382, 1383,1384 du Code Civil ainsi que, éventuellement, la responsabilité de l’État dans le cas où celle-ci serait engagée vis-à-vis des personnes transportées. Les polices devront en outre, comprendre l’assurance «contentieuse. ». Les indemnités de repas sont réduites de 50 % lorsque les personnels ont la possibilité de prendre leur repas dans un restaurant administratif ou scolaire (art. 12 du décret du 3 juillet 2006). Dans le cas contraire, il conviendra de produire une attestation des conditions de restauration. Par ailleurs, en cas de mission couvrant plusieurs jours, le remboursement de l’indemnité de nuitée nécessite la production d’une facture d’hébergement.</w:t>
+        <w:t xml:space="preserve"> : en cas d’utilisation du véhicule personnel, «les agents doivent souscrire une police d’assurance garantissant de manière illimitée leur responsabilité personnelle aux termes des articles 1382, 1383,1384 du Code Civil ainsi que, éventuellement, la responsabilité de l’État dans le cas où celle-ci serait engagée vis-à-vis des personnes transportée</w:t>
+      </w:r>
+      <w:r>
+        <w:rPr>
+          <w:rFonts w:ascii="Arial Narrow" w:hAnsi="Arial Narrow"/>
+          <w:i/>
+        </w:rPr>
+        <w:t>tbs.</w:t>
+      </w:r>
+      <w:r>
+        <w:rPr>
+          <w:rFonts w:ascii="Arial Narrow" w:hAnsi="Arial Narrow"/>
+          <w:i/>
+        </w:rPr>
+        <w:t xml:space="preserve"> Les polices devront en outre, comprendre l’assurance «contentieuse. ». Les indemnités de repas sont réduites de 50 % lorsque les personnels ont la possibilité de prendre leur repas dans un restaurant administratif ou scolaire (art. 12 du décret du 3 juillet 2006). Dans le cas contraire, il conviendra de produire une attestation des conditions de restauration. Par ailleurs, en cas de mission couvrant plusieurs jours, le remboursement de l’indemnité de nuitée nécessite la production d’une facture d’hébergement.</w:t>
       </w:r>
     </w:p>
     <w:p>
@@ -2341,14 +2399,14 @@
           <w:rFonts w:ascii="Arial Narrow" w:hAnsi="Arial Narrow"/>
           <w:sz w:val="24"/>
         </w:rPr>
-        <w:t xml:space="preserve">Caen, le </w:t>
+        <w:t>Caen,</w:t>
       </w:r>
       <w:r>
         <w:rPr>
           <w:rFonts w:ascii="Arial Narrow" w:hAnsi="Arial Narrow"/>
           <w:sz w:val="24"/>
         </w:rPr>
-        <w:t>12 avril</w:t>
+        <w:t xml:space="preserve"> le</w:t>
       </w:r>
       <w:r>
         <w:rPr>
@@ -2362,7 +2420,21 @@
           <w:rFonts w:ascii="Arial Narrow" w:hAnsi="Arial Narrow"/>
           <w:sz w:val="24"/>
         </w:rPr>
-        <w:t>2018</w:t>
+        <w:t>[date_edition</w:t>
+      </w:r>
+      <w:r>
+        <w:rPr>
+          <w:rFonts w:ascii="Arial Narrow" w:hAnsi="Arial Narrow"/>
+          <w:sz w:val="24"/>
+        </w:rPr>
+        <w:t>;frm=(locale)dd mmmm yyyy</w:t>
+      </w:r>
+      <w:r>
+        <w:rPr>
+          <w:rFonts w:ascii="Arial Narrow" w:hAnsi="Arial Narrow"/>
+          <w:sz w:val="24"/>
+        </w:rPr>
+        <w:t>]</w:t>
       </w:r>
     </w:p>
     <w:p>
@@ -2556,6 +2628,7 @@
         <w:jc w:val="center"/>
         <w:rPr>
           <w:rFonts w:ascii="Arial Narrow" w:hAnsi="Arial Narrow"/>
+          <w:sz w:val="16"/>
         </w:rPr>
       </w:pPr>
       <w:r>
@@ -4090,7 +4163,7 @@
 </file>
 
 <file path=customXml/itemProps1.xml><?xml version="1.0" encoding="utf-8"?>
-<ds:datastoreItem xmlns:ds="http://schemas.openxmlformats.org/officeDocument/2006/customXml" ds:itemID="{FAB5028D-98AA-4BB9-A55E-D00F732157D7}">
+<ds:datastoreItem xmlns:ds="http://schemas.openxmlformats.org/officeDocument/2006/customXml" ds:itemID="{3C7CF3BE-A44A-4F8F-898A-4AF2CC77D4A7}">
   <ds:schemaRefs>
     <ds:schemaRef ds:uri="http://schemas.openxmlformats.org/officeDocument/2006/bibliography"/>
   </ds:schemaRefs>

</xml_diff>